<commit_message>
final changes for funeco submission
</commit_message>
<xml_diff>
--- a/drafts/funEco_submission/TT23_funEco_coverLetter.docx
+++ b/drafts/funEco_submission/TT23_funEco_coverLetter.docx
@@ -86,7 +86,7 @@
           <w:rFonts w:ascii="Times New Roman" w:hAnsi="Times New Roman" w:cs="Times New Roman"/>
         </w:rPr>
       </w:pPr>
-      <w:hyperlink r:id="rId4" w:history="1">
+      <w:hyperlink r:id="rId5" w:history="1">
         <w:r>
           <w:rPr>
             <w:rStyle w:val="Hyperlink"/>
@@ -113,7 +113,19 @@
         <w:rPr>
           <w:rFonts w:ascii="Times New Roman" w:hAnsi="Times New Roman" w:cs="Times New Roman"/>
         </w:rPr>
-        <w:t>February XX, 2025</w:t>
+        <w:t xml:space="preserve">February </w:t>
+      </w:r>
+      <w:r>
+        <w:rPr>
+          <w:rFonts w:ascii="Times New Roman" w:hAnsi="Times New Roman" w:cs="Times New Roman"/>
+        </w:rPr>
+        <w:t>04</w:t>
+      </w:r>
+      <w:r>
+        <w:rPr>
+          <w:rFonts w:ascii="Times New Roman" w:hAnsi="Times New Roman" w:cs="Times New Roman"/>
+        </w:rPr>
+        <w:t>, 2025</w:t>
       </w:r>
     </w:p>
     <w:p>
@@ -167,13 +179,7 @@
         <w:rPr>
           <w:rFonts w:ascii="Times New Roman" w:hAnsi="Times New Roman" w:cs="Times New Roman"/>
         </w:rPr>
-        <w:t xml:space="preserve">I am pleased to </w:t>
-      </w:r>
-      <w:r>
-        <w:rPr>
-          <w:rFonts w:ascii="Times New Roman" w:hAnsi="Times New Roman" w:cs="Times New Roman"/>
-        </w:rPr>
-        <w:t xml:space="preserve">submit our manuscript, titled </w:t>
+        <w:t xml:space="preserve">I am pleased to submit our manuscript, titled </w:t>
       </w:r>
       <w:r>
         <w:rPr>
@@ -203,7 +209,7 @@
         <w:rPr>
           <w:rFonts w:ascii="Times New Roman" w:hAnsi="Times New Roman" w:cs="Times New Roman"/>
         </w:rPr>
-        <w:t xml:space="preserve">as a full research article </w:t>
+        <w:t xml:space="preserve">as a research article </w:t>
       </w:r>
       <w:r>
         <w:rPr>
@@ -222,33 +228,132 @@
         <w:rPr>
           <w:rFonts w:ascii="Times New Roman" w:hAnsi="Times New Roman" w:cs="Times New Roman"/>
         </w:rPr>
-        <w:t>.</w:t>
-      </w:r>
-      <w:r>
-        <w:rPr>
-          <w:rFonts w:ascii="Times New Roman" w:hAnsi="Times New Roman" w:cs="Times New Roman"/>
-        </w:rPr>
-        <w:t xml:space="preserve"> The manuscript contains 3 tables and 4 figures in the main text, with 2 tables and 2 figures included in the supplement. The manuscript is not currently in review at any other journal, but data are publicly available in a data repository.</w:t>
-      </w:r>
-    </w:p>
-    <w:p>
-      <w:pPr>
-        <w:rPr>
-          <w:rFonts w:ascii="Times New Roman" w:hAnsi="Times New Roman" w:cs="Times New Roman"/>
-        </w:rPr>
-      </w:pPr>
-    </w:p>
-    <w:p>
-      <w:pPr>
-        <w:rPr>
-          <w:rFonts w:ascii="Times New Roman" w:hAnsi="Times New Roman" w:cs="Times New Roman"/>
-        </w:rPr>
-      </w:pPr>
-      <w:r>
-        <w:rPr>
-          <w:rFonts w:ascii="Times New Roman" w:hAnsi="Times New Roman" w:cs="Times New Roman"/>
-        </w:rPr>
-        <w:t xml:space="preserve">Allelopathy has emerged as an important mechanism explaining the success of some invasive plant species. By releasing secondary compounds that negatively impact neighboring plant species and soil microbial communities, allelopathic invaders can significantly alter </w:t>
+        <w:t xml:space="preserve">. The manuscript contains </w:t>
+      </w:r>
+      <w:r>
+        <w:rPr>
+          <w:rFonts w:ascii="Times New Roman" w:hAnsi="Times New Roman" w:cs="Times New Roman"/>
+        </w:rPr>
+        <w:t>4</w:t>
+      </w:r>
+      <w:r>
+        <w:rPr>
+          <w:rFonts w:ascii="Times New Roman" w:hAnsi="Times New Roman" w:cs="Times New Roman"/>
+        </w:rPr>
+        <w:t xml:space="preserve"> tables</w:t>
+      </w:r>
+      <w:r>
+        <w:rPr>
+          <w:rFonts w:ascii="Times New Roman" w:hAnsi="Times New Roman" w:cs="Times New Roman"/>
+        </w:rPr>
+        <w:t xml:space="preserve"> (including the replication statement)</w:t>
+      </w:r>
+      <w:r>
+        <w:rPr>
+          <w:rFonts w:ascii="Times New Roman" w:hAnsi="Times New Roman" w:cs="Times New Roman"/>
+        </w:rPr>
+        <w:t xml:space="preserve"> and 4 figures in the main text, with 2 tables and 2 figures included in the supplement. The manuscript is </w:t>
+      </w:r>
+      <w:r>
+        <w:rPr>
+          <w:rFonts w:ascii="Times New Roman" w:hAnsi="Times New Roman" w:cs="Times New Roman"/>
+        </w:rPr>
+        <w:t>not under</w:t>
+      </w:r>
+      <w:r>
+        <w:rPr>
+          <w:rFonts w:ascii="Times New Roman" w:hAnsi="Times New Roman" w:cs="Times New Roman"/>
+        </w:rPr>
+        <w:t xml:space="preserve"> review </w:t>
+      </w:r>
+      <w:r>
+        <w:rPr>
+          <w:rFonts w:ascii="Times New Roman" w:hAnsi="Times New Roman" w:cs="Times New Roman"/>
+        </w:rPr>
+        <w:t>elsewhere</w:t>
+      </w:r>
+      <w:r>
+        <w:rPr>
+          <w:rFonts w:ascii="Times New Roman" w:hAnsi="Times New Roman" w:cs="Times New Roman"/>
+        </w:rPr>
+        <w:t xml:space="preserve">, </w:t>
+      </w:r>
+      <w:r>
+        <w:rPr>
+          <w:rFonts w:ascii="Times New Roman" w:hAnsi="Times New Roman" w:cs="Times New Roman"/>
+        </w:rPr>
+        <w:t xml:space="preserve">and all </w:t>
+      </w:r>
+      <w:r>
+        <w:rPr>
+          <w:rFonts w:ascii="Times New Roman" w:hAnsi="Times New Roman" w:cs="Times New Roman"/>
+        </w:rPr>
+        <w:t>data</w:t>
+      </w:r>
+      <w:r>
+        <w:rPr>
+          <w:rFonts w:ascii="Times New Roman" w:hAnsi="Times New Roman" w:cs="Times New Roman"/>
+        </w:rPr>
+        <w:t xml:space="preserve"> and analysis scripts</w:t>
+      </w:r>
+      <w:r>
+        <w:rPr>
+          <w:rFonts w:ascii="Times New Roman" w:hAnsi="Times New Roman" w:cs="Times New Roman"/>
+        </w:rPr>
+        <w:t xml:space="preserve"> are publicly available </w:t>
+      </w:r>
+      <w:r>
+        <w:rPr>
+          <w:rFonts w:ascii="Times New Roman" w:hAnsi="Times New Roman" w:cs="Times New Roman"/>
+        </w:rPr>
+        <w:t xml:space="preserve">(DOI: </w:t>
+      </w:r>
+      <w:hyperlink r:id="rId6">
+        <w:r>
+          <w:rPr>
+            <w:rStyle w:val="Hyperlink"/>
+            <w:rFonts w:ascii="Times New Roman" w:hAnsi="Times New Roman" w:cs="Times New Roman"/>
+          </w:rPr>
+          <w:t>10.5281/13862911</w:t>
+        </w:r>
+      </w:hyperlink>
+      <w:r>
+        <w:rPr>
+          <w:rFonts w:ascii="Times New Roman" w:hAnsi="Times New Roman" w:cs="Times New Roman"/>
+        </w:rPr>
+        <w:t>).</w:t>
+      </w:r>
+    </w:p>
+    <w:p>
+      <w:pPr>
+        <w:rPr>
+          <w:rFonts w:ascii="Times New Roman" w:hAnsi="Times New Roman" w:cs="Times New Roman"/>
+        </w:rPr>
+      </w:pPr>
+    </w:p>
+    <w:p>
+      <w:pPr>
+        <w:rPr>
+          <w:rFonts w:ascii="Times New Roman" w:hAnsi="Times New Roman" w:cs="Times New Roman"/>
+        </w:rPr>
+      </w:pPr>
+      <w:r>
+        <w:rPr>
+          <w:rFonts w:ascii="Times New Roman" w:hAnsi="Times New Roman" w:cs="Times New Roman"/>
+        </w:rPr>
+        <w:t xml:space="preserve">Allelopathy has emerged as </w:t>
+      </w:r>
+      <w:r>
+        <w:rPr>
+          <w:rFonts w:ascii="Times New Roman" w:hAnsi="Times New Roman" w:cs="Times New Roman"/>
+        </w:rPr>
+        <w:t>a key</w:t>
+      </w:r>
+      <w:r>
+        <w:rPr>
+          <w:rFonts w:ascii="Times New Roman" w:hAnsi="Times New Roman" w:cs="Times New Roman"/>
+        </w:rPr>
+        <w:t xml:space="preserve"> mechanism explaining the success of some invasive plant species. By releasing secondary compounds that negatively impact neighboring plant species and soil microbial communities, allelopathic invaders can significantly alter </w:t>
       </w:r>
       <w:r>
         <w:rPr>
@@ -315,7 +420,19 @@
         <w:rPr>
           <w:rFonts w:ascii="Times New Roman" w:hAnsi="Times New Roman" w:cs="Times New Roman"/>
         </w:rPr>
-        <w:t xml:space="preserve"> that coexisting native understory plants rely on for nutrient and water provisioning to native plants. While previous studies have shown that </w:t>
+        <w:t xml:space="preserve"> that coexisting native understory plants rely on for nutrient and water provisioning. While previous</w:t>
+      </w:r>
+      <w:r>
+        <w:rPr>
+          <w:rFonts w:ascii="Times New Roman" w:hAnsi="Times New Roman" w:cs="Times New Roman"/>
+        </w:rPr>
+        <w:t xml:space="preserve"> research has shown</w:t>
+      </w:r>
+      <w:r>
+        <w:rPr>
+          <w:rFonts w:ascii="Times New Roman" w:hAnsi="Times New Roman" w:cs="Times New Roman"/>
+        </w:rPr>
+        <w:t xml:space="preserve"> that </w:t>
       </w:r>
       <w:r>
         <w:rPr>
@@ -329,7 +446,67 @@
         <w:rPr>
           <w:rFonts w:ascii="Times New Roman" w:hAnsi="Times New Roman" w:cs="Times New Roman"/>
         </w:rPr>
-        <w:t xml:space="preserve"> presence is associated with decreased native plant net photosynthesis and stomatal conductance, the extent to which these effects are tied to photosynthetic capacity has not been quantified, limiting our ability to understand the physiological mechanism that drives native plant responses to allelopathic invaders. Furthermore, previous work relies on single-timepoint snapshot measures of gas exchange to make inferences about the effects of allelopathic invaders on native plant photosynthesis. While the use of such measurements are useful, they largely ignore the temporal impacts of allelopathic invaders across the growing season as soil resources shift and tree canopies close. Our work addresses this important knowledge gap by quantifying net photosynthesis, stomatal conductance, and photosynthetic capacity responses of two native understory species to </w:t>
+        <w:t xml:space="preserve"> is associated with </w:t>
+      </w:r>
+      <w:r>
+        <w:rPr>
+          <w:rFonts w:ascii="Times New Roman" w:hAnsi="Times New Roman" w:cs="Times New Roman"/>
+        </w:rPr>
+        <w:t>reduced</w:t>
+      </w:r>
+      <w:r>
+        <w:rPr>
+          <w:rFonts w:ascii="Times New Roman" w:hAnsi="Times New Roman" w:cs="Times New Roman"/>
+        </w:rPr>
+        <w:t xml:space="preserve"> native plant net photosynthesis and stomatal conductance,</w:t>
+      </w:r>
+      <w:r>
+        <w:rPr>
+          <w:rFonts w:ascii="Times New Roman" w:hAnsi="Times New Roman" w:cs="Times New Roman"/>
+        </w:rPr>
+        <w:t xml:space="preserve"> these studies have relied on single-timepoint gas exchange measurements and have not connected these responses to </w:t>
+      </w:r>
+      <w:r>
+        <w:rPr>
+          <w:rFonts w:ascii="Times New Roman" w:hAnsi="Times New Roman" w:cs="Times New Roman"/>
+        </w:rPr>
+        <w:t xml:space="preserve">measurements of </w:t>
+      </w:r>
+      <w:r>
+        <w:rPr>
+          <w:rFonts w:ascii="Times New Roman" w:hAnsi="Times New Roman" w:cs="Times New Roman"/>
+        </w:rPr>
+        <w:t xml:space="preserve">apparent photosynthetic capacity, limiting our understanding of (1) how the effects of allelopathic invaders vary temporally across a growing season, and (2) the direct mechanisms that contribute to these responses. </w:t>
+      </w:r>
+      <w:r>
+        <w:rPr>
+          <w:rFonts w:ascii="Times New Roman" w:hAnsi="Times New Roman" w:cs="Times New Roman"/>
+        </w:rPr>
+        <w:t>Our work addresses th</w:t>
+      </w:r>
+      <w:r>
+        <w:rPr>
+          <w:rFonts w:ascii="Times New Roman" w:hAnsi="Times New Roman" w:cs="Times New Roman"/>
+        </w:rPr>
+        <w:t>ese</w:t>
+      </w:r>
+      <w:r>
+        <w:rPr>
+          <w:rFonts w:ascii="Times New Roman" w:hAnsi="Times New Roman" w:cs="Times New Roman"/>
+        </w:rPr>
+        <w:t xml:space="preserve"> important knowledge gap</w:t>
+      </w:r>
+      <w:r>
+        <w:rPr>
+          <w:rFonts w:ascii="Times New Roman" w:hAnsi="Times New Roman" w:cs="Times New Roman"/>
+        </w:rPr>
+        <w:t>s</w:t>
+      </w:r>
+      <w:r>
+        <w:rPr>
+          <w:rFonts w:ascii="Times New Roman" w:hAnsi="Times New Roman" w:cs="Times New Roman"/>
+        </w:rPr>
+        <w:t xml:space="preserve"> by quantifying net photosynthesis, stomatal conductance, and photosynthetic capacity responses of two native understory species to </w:t>
       </w:r>
       <w:r>
         <w:rPr>
@@ -343,27 +520,45 @@
         <w:rPr>
           <w:rFonts w:ascii="Times New Roman" w:hAnsi="Times New Roman" w:cs="Times New Roman"/>
         </w:rPr>
-        <w:t xml:space="preserve"> presence in a long-term manipulation field experiment. Measurements were collected at two timepoints: once early in the growing season before the tree canopy closed and again later in the growing season after the tree canopy closed.</w:t>
-      </w:r>
-    </w:p>
-    <w:p>
-      <w:pPr>
-        <w:rPr>
-          <w:rFonts w:ascii="Times New Roman" w:hAnsi="Times New Roman" w:cs="Times New Roman"/>
-        </w:rPr>
-      </w:pPr>
-    </w:p>
-    <w:p>
-      <w:pPr>
-        <w:rPr>
-          <w:rFonts w:ascii="Times New Roman" w:hAnsi="Times New Roman" w:cs="Times New Roman"/>
-        </w:rPr>
-      </w:pPr>
-      <w:r>
-        <w:rPr>
-          <w:rFonts w:ascii="Times New Roman" w:hAnsi="Times New Roman" w:cs="Times New Roman"/>
-        </w:rPr>
-        <w:t xml:space="preserve">Our findings show that both native species exhibited significantly reduced net photosynthesis rates when </w:t>
+        <w:t xml:space="preserve"> presence</w:t>
+      </w:r>
+      <w:r>
+        <w:rPr>
+          <w:rFonts w:ascii="Times New Roman" w:hAnsi="Times New Roman" w:cs="Times New Roman"/>
+        </w:rPr>
+        <w:t xml:space="preserve"> </w:t>
+      </w:r>
+      <w:r>
+        <w:rPr>
+          <w:rFonts w:ascii="Times New Roman" w:hAnsi="Times New Roman" w:cs="Times New Roman"/>
+        </w:rPr>
+        <w:t xml:space="preserve">in a long-term manipulation field experiment. </w:t>
+      </w:r>
+      <w:r>
+        <w:rPr>
+          <w:rFonts w:ascii="Times New Roman" w:hAnsi="Times New Roman" w:cs="Times New Roman"/>
+        </w:rPr>
+        <w:t>Measurements were collected early in the growing season (before canopy closure) and later in the season (after canopy closure).</w:t>
+      </w:r>
+    </w:p>
+    <w:p>
+      <w:pPr>
+        <w:rPr>
+          <w:rFonts w:ascii="Times New Roman" w:hAnsi="Times New Roman" w:cs="Times New Roman"/>
+        </w:rPr>
+      </w:pPr>
+    </w:p>
+    <w:p>
+      <w:pPr>
+        <w:rPr>
+          <w:rFonts w:ascii="Times New Roman" w:hAnsi="Times New Roman" w:cs="Times New Roman"/>
+        </w:rPr>
+      </w:pPr>
+      <w:r>
+        <w:rPr>
+          <w:rFonts w:ascii="Times New Roman" w:hAnsi="Times New Roman" w:cs="Times New Roman"/>
+        </w:rPr>
+        <w:t xml:space="preserve">Both native species exhibited significantly reduced net photosynthesis in the presence of </w:t>
       </w:r>
       <w:r>
         <w:rPr>
@@ -377,100 +572,13 @@
         <w:rPr>
           <w:rFonts w:ascii="Times New Roman" w:hAnsi="Times New Roman" w:cs="Times New Roman"/>
         </w:rPr>
-        <w:t xml:space="preserve"> was present. However, the mechanisms driving this response differed by species. </w:t>
-      </w:r>
-    </w:p>
-    <w:p>
-      <w:pPr>
-        <w:rPr>
-          <w:rFonts w:ascii="Times New Roman" w:hAnsi="Times New Roman" w:cs="Times New Roman"/>
-        </w:rPr>
-      </w:pPr>
-    </w:p>
-    <w:p>
-      <w:pPr>
-        <w:rPr>
-          <w:rFonts w:ascii="Times New Roman" w:hAnsi="Times New Roman" w:cs="Times New Roman"/>
-        </w:rPr>
-      </w:pPr>
+        <w:t xml:space="preserve">. However, the mechanisms driving these patterns were species-specific. </w:t>
+      </w:r>
       <w:r>
         <w:rPr>
           <w:rFonts w:ascii="Times New Roman" w:hAnsi="Times New Roman" w:cs="Times New Roman"/>
         </w:rPr>
         <w:t xml:space="preserve">In </w:t>
-      </w:r>
-      <w:r>
-        <w:rPr>
-          <w:rStyle w:val="Emphasis"/>
-          <w:rFonts w:ascii="Times New Roman" w:hAnsi="Times New Roman" w:cs="Times New Roman"/>
-        </w:rPr>
-        <w:t>Trillium spp.</w:t>
-      </w:r>
-      <w:r>
-        <w:rPr>
-          <w:rFonts w:ascii="Times New Roman" w:hAnsi="Times New Roman" w:cs="Times New Roman"/>
-        </w:rPr>
-        <w:t xml:space="preserve">, reductions were linked to decreased apparent photosynthetic capacity, suggesting nutrient stress, while in </w:t>
-      </w:r>
-      <w:r>
-        <w:rPr>
-          <w:rStyle w:val="Emphasis"/>
-          <w:rFonts w:ascii="Times New Roman" w:hAnsi="Times New Roman" w:cs="Times New Roman"/>
-        </w:rPr>
-        <w:t>M. racemosum</w:t>
-      </w:r>
-      <w:r>
-        <w:rPr>
-          <w:rFonts w:ascii="Times New Roman" w:hAnsi="Times New Roman" w:cs="Times New Roman"/>
-        </w:rPr>
-        <w:t xml:space="preserve">, the response was tied to reduced stomatal conductance, indicating water stress. Notably, these negative photosynthetic responses were </w:t>
-      </w:r>
-      <w:r>
-        <w:rPr>
-          <w:rFonts w:ascii="Times New Roman" w:hAnsi="Times New Roman" w:cs="Times New Roman"/>
-        </w:rPr>
-        <w:lastRenderedPageBreak/>
-        <w:t>strongest later in the growing season, underscoring the importance of considering temporal dynamics in understanding plant physiological responses to invasive species.</w:t>
-      </w:r>
-    </w:p>
-    <w:p>
-      <w:pPr>
-        <w:rPr>
-          <w:rFonts w:ascii="Times New Roman" w:hAnsi="Times New Roman" w:cs="Times New Roman"/>
-        </w:rPr>
-      </w:pPr>
-    </w:p>
-    <w:p>
-      <w:pPr>
-        <w:rPr>
-          <w:rFonts w:ascii="Times New Roman" w:hAnsi="Times New Roman" w:cs="Times New Roman"/>
-        </w:rPr>
-      </w:pPr>
-      <w:r>
-        <w:rPr>
-          <w:rFonts w:ascii="Times New Roman" w:hAnsi="Times New Roman" w:cs="Times New Roman"/>
-        </w:rPr>
-        <w:t>This study advances our understanding of plant sciences by emphasizing the importance of temporal dynamics in regulating native plant responses to allelopathic invaders. While previous research has documented reductions in net photosynthesis and stomatal conductance due to allelopathic invasion, our study is the first to show how these effects vary across the growing season. Furthermore, the species-specific mechanisms we observed suggest that allelopathy can impair nutrient provisioning (evidenced by reductions in apparent photosynthetic capacity) or water provisioning (evidenced by reduced stomatal conductance) to photosynthesis. Our study is the first to connect net photosynthesis and stomatal conductance responses with measurements of apparent photosynthetic capacity, offering nuanced insights into the mechanisms underpinning these responses. Finally, our findings caution against relying on single-timepoint measurements to make inferences about the impacts of allelopathic invasion on native plant communities, as such approaches may lead to incomplete or misleading conclusions.</w:t>
-      </w:r>
-    </w:p>
-    <w:p>
-      <w:pPr>
-        <w:rPr>
-          <w:rFonts w:ascii="Times New Roman" w:hAnsi="Times New Roman" w:cs="Times New Roman"/>
-        </w:rPr>
-      </w:pPr>
-    </w:p>
-    <w:p>
-      <w:pPr>
-        <w:rPr>
-          <w:rFonts w:ascii="Times New Roman" w:hAnsi="Times New Roman" w:cs="Times New Roman"/>
-        </w:rPr>
-      </w:pPr>
-      <w:r>
-        <w:rPr>
-          <w:rFonts w:ascii="Times New Roman" w:hAnsi="Times New Roman" w:cs="Times New Roman"/>
-        </w:rPr>
-        <w:t xml:space="preserve">Although the detrimental impacts of allelopathic invaders on native plant communities are well-documented, the dynamic nature of these impacts and their physiological mechanisms remain poorly understood. Our study shows that the negative effects of </w:t>
       </w:r>
       <w:r>
         <w:rPr>
@@ -478,13 +586,19 @@
           <w:i/>
           <w:iCs/>
         </w:rPr>
-        <w:t>A. petiolata</w:t>
-      </w:r>
-      <w:r>
-        <w:rPr>
-          <w:rFonts w:ascii="Times New Roman" w:hAnsi="Times New Roman" w:cs="Times New Roman"/>
-        </w:rPr>
-        <w:t xml:space="preserve"> intensify as the growing season progresses, highlighting the importance of accounting for temporal dynamics when evaluating the consequences of allelopathic invasion. Moreover, we found that photosynthetic responses to </w:t>
+        <w:t>Trillium spp.</w:t>
+      </w:r>
+      <w:r>
+        <w:rPr>
+          <w:rFonts w:ascii="Times New Roman" w:hAnsi="Times New Roman" w:cs="Times New Roman"/>
+        </w:rPr>
+        <w:t xml:space="preserve">, </w:t>
+      </w:r>
+      <w:r>
+        <w:rPr>
+          <w:rFonts w:ascii="Times New Roman" w:hAnsi="Times New Roman" w:cs="Times New Roman"/>
+        </w:rPr>
+        <w:t xml:space="preserve">net photosynthesis responses to </w:t>
       </w:r>
       <w:r>
         <w:rPr>
@@ -498,26 +612,270 @@
         <w:rPr>
           <w:rFonts w:ascii="Times New Roman" w:hAnsi="Times New Roman" w:cs="Times New Roman"/>
         </w:rPr>
-        <w:t xml:space="preserve"> align with its known effects on AM fungal communities and plant community dynamics. This suggests that the physiological impacts of allelopathic invaders could serve as keystone that links aboveground and belowground responses to allelopathic invasion, providing a novel framework for understanding how disruption of AM fungal communities due to allelopathic invasion scales up to affect plant demographic responses.</w:t>
-      </w:r>
-    </w:p>
-    <w:p>
-      <w:pPr>
-        <w:pStyle w:val="NormalWeb"/>
-      </w:pPr>
-      <w:r>
-        <w:t xml:space="preserve">Thank you for considering this submission. We look forward to your feedback and are excited about the opportunity to contribute to </w:t>
-      </w:r>
-      <w:r>
-        <w:rPr>
+        <w:t xml:space="preserve"> were</w:t>
+      </w:r>
+      <w:r>
+        <w:rPr>
+          <w:rFonts w:ascii="Times New Roman" w:hAnsi="Times New Roman" w:cs="Times New Roman"/>
+        </w:rPr>
+        <w:t xml:space="preserve"> linked to decreased apparent photosynthetic capacity</w:t>
+      </w:r>
+      <w:r>
+        <w:rPr>
+          <w:rFonts w:ascii="Times New Roman" w:hAnsi="Times New Roman" w:cs="Times New Roman"/>
+        </w:rPr>
+        <w:t xml:space="preserve"> and no change in stomatal conductance</w:t>
+      </w:r>
+      <w:r>
+        <w:rPr>
+          <w:rFonts w:ascii="Times New Roman" w:hAnsi="Times New Roman" w:cs="Times New Roman"/>
+        </w:rPr>
+        <w:t xml:space="preserve">, suggesting </w:t>
+      </w:r>
+      <w:r>
+        <w:rPr>
+          <w:rFonts w:ascii="Times New Roman" w:hAnsi="Times New Roman" w:cs="Times New Roman"/>
+        </w:rPr>
+        <w:t xml:space="preserve">that the allelopathic invader induced a form of </w:t>
+      </w:r>
+      <w:r>
+        <w:rPr>
+          <w:rFonts w:ascii="Times New Roman" w:hAnsi="Times New Roman" w:cs="Times New Roman"/>
+        </w:rPr>
+        <w:t>nutrient stress</w:t>
+      </w:r>
+      <w:r>
+        <w:rPr>
+          <w:rFonts w:ascii="Times New Roman" w:hAnsi="Times New Roman" w:cs="Times New Roman"/>
+        </w:rPr>
+        <w:t xml:space="preserve"> among </w:t>
+      </w:r>
+      <w:r>
+        <w:rPr>
+          <w:rFonts w:ascii="Times New Roman" w:hAnsi="Times New Roman" w:cs="Times New Roman"/>
           <w:i/>
           <w:iCs/>
         </w:rPr>
+        <w:t>Trillium</w:t>
+      </w:r>
+      <w:r>
+        <w:rPr>
+          <w:rFonts w:ascii="Times New Roman" w:hAnsi="Times New Roman" w:cs="Times New Roman"/>
+        </w:rPr>
+        <w:t xml:space="preserve"> spp. individuals</w:t>
+      </w:r>
+      <w:r>
+        <w:rPr>
+          <w:rFonts w:ascii="Times New Roman" w:hAnsi="Times New Roman" w:cs="Times New Roman"/>
+        </w:rPr>
+        <w:t xml:space="preserve">. In </w:t>
+      </w:r>
+      <w:r>
+        <w:rPr>
+          <w:rFonts w:ascii="Times New Roman" w:hAnsi="Times New Roman" w:cs="Times New Roman"/>
+          <w:i/>
+          <w:iCs/>
+        </w:rPr>
+        <w:t>Maianthemum racemosum</w:t>
+      </w:r>
+      <w:r>
+        <w:rPr>
+          <w:rFonts w:ascii="Times New Roman" w:hAnsi="Times New Roman" w:cs="Times New Roman"/>
+        </w:rPr>
+        <w:t xml:space="preserve">, </w:t>
+      </w:r>
+      <w:r>
+        <w:rPr>
+          <w:rFonts w:ascii="Times New Roman" w:hAnsi="Times New Roman" w:cs="Times New Roman"/>
+        </w:rPr>
+        <w:t xml:space="preserve">net photosynthesis responses to </w:t>
+      </w:r>
+      <w:r>
+        <w:rPr>
+          <w:rFonts w:ascii="Times New Roman" w:hAnsi="Times New Roman" w:cs="Times New Roman"/>
+          <w:i/>
+          <w:iCs/>
+        </w:rPr>
+        <w:t>A. petiolata</w:t>
+      </w:r>
+      <w:r>
+        <w:rPr>
+          <w:rFonts w:ascii="Times New Roman" w:hAnsi="Times New Roman" w:cs="Times New Roman"/>
+        </w:rPr>
+        <w:t xml:space="preserve"> were associated with a reduction in stomatal conductance and increase in stomatal limitation, but no change in apparent photosynthetic capacity, suggesting that the allelopathic invader induced water stress among </w:t>
+      </w:r>
+      <w:r>
+        <w:rPr>
+          <w:rFonts w:ascii="Times New Roman" w:hAnsi="Times New Roman" w:cs="Times New Roman"/>
+          <w:i/>
+          <w:iCs/>
+        </w:rPr>
+        <w:t>M. racemosum</w:t>
+      </w:r>
+      <w:r>
+        <w:rPr>
+          <w:rFonts w:ascii="Times New Roman" w:hAnsi="Times New Roman" w:cs="Times New Roman"/>
+        </w:rPr>
+        <w:t xml:space="preserve"> individuals. Regardless of the mechanism, both species exhibited stronger negative responses to </w:t>
+      </w:r>
+      <w:r>
+        <w:rPr>
+          <w:rFonts w:ascii="Times New Roman" w:hAnsi="Times New Roman" w:cs="Times New Roman"/>
+          <w:i/>
+          <w:iCs/>
+        </w:rPr>
+        <w:t>A. petiolata</w:t>
+      </w:r>
+      <w:r>
+        <w:rPr>
+          <w:rFonts w:ascii="Times New Roman" w:hAnsi="Times New Roman" w:cs="Times New Roman"/>
+        </w:rPr>
+        <w:t xml:space="preserve"> later in the growing season, highlighting the </w:t>
+      </w:r>
+      <w:r>
+        <w:rPr>
+          <w:rFonts w:ascii="Times New Roman" w:hAnsi="Times New Roman" w:cs="Times New Roman"/>
+        </w:rPr>
+        <w:t xml:space="preserve">importance of considering </w:t>
+      </w:r>
+      <w:r>
+        <w:rPr>
+          <w:rFonts w:ascii="Times New Roman" w:hAnsi="Times New Roman" w:cs="Times New Roman"/>
+        </w:rPr>
+        <w:lastRenderedPageBreak/>
+        <w:t>the</w:t>
+      </w:r>
+      <w:r>
+        <w:rPr>
+          <w:rFonts w:ascii="Times New Roman" w:hAnsi="Times New Roman" w:cs="Times New Roman"/>
+        </w:rPr>
+        <w:t xml:space="preserve"> temporal dynamics that regulate the effects of allelopathic invaders on native plant physiology.</w:t>
+      </w:r>
+    </w:p>
+    <w:p>
+      <w:pPr>
+        <w:rPr>
+          <w:rFonts w:ascii="Times New Roman" w:hAnsi="Times New Roman" w:cs="Times New Roman"/>
+        </w:rPr>
+      </w:pPr>
+    </w:p>
+    <w:p>
+      <w:pPr>
+        <w:rPr>
+          <w:rFonts w:ascii="Times New Roman" w:hAnsi="Times New Roman" w:cs="Times New Roman"/>
+        </w:rPr>
+      </w:pPr>
+      <w:r>
+        <w:rPr>
+          <w:rFonts w:ascii="Times New Roman" w:hAnsi="Times New Roman" w:cs="Times New Roman"/>
+        </w:rPr>
+        <w:t xml:space="preserve">Our study highlights the temporal dynamics of allelopathic invasion and cautions against relying on single-timepoint measurements to assess native plant physiological responses. While previous research has documented invasion-induced reductions in net photosynthesis and stomatal conductance, our work is the first to link these responses to photosynthetic capacity and demonstrate </w:t>
+      </w:r>
+      <w:r>
+        <w:rPr>
+          <w:rFonts w:ascii="Times New Roman" w:hAnsi="Times New Roman" w:cs="Times New Roman"/>
+        </w:rPr>
+        <w:t>how they vary across the growing season.</w:t>
+      </w:r>
+      <w:r>
+        <w:t xml:space="preserve"> </w:t>
+      </w:r>
+      <w:r>
+        <w:rPr>
+          <w:rFonts w:ascii="Times New Roman" w:hAnsi="Times New Roman" w:cs="Times New Roman"/>
+        </w:rPr>
+        <w:t>Additionally, the species-specific mechanisms we observed suggest that allelopathic invasion can impair either nutrient or water provisioning to native plants, depending on species-specific resource-use strategies.</w:t>
+      </w:r>
+      <w:r>
+        <w:rPr>
+          <w:rFonts w:ascii="Times New Roman" w:hAnsi="Times New Roman" w:cs="Times New Roman"/>
+        </w:rPr>
+        <w:t xml:space="preserve"> We </w:t>
+      </w:r>
+      <w:r>
+        <w:rPr>
+          <w:rFonts w:ascii="Times New Roman" w:hAnsi="Times New Roman" w:cs="Times New Roman"/>
+        </w:rPr>
+        <w:t xml:space="preserve">believe </w:t>
+      </w:r>
+      <w:r>
+        <w:rPr>
+          <w:rFonts w:ascii="Times New Roman" w:hAnsi="Times New Roman" w:cs="Times New Roman"/>
+        </w:rPr>
+        <w:t xml:space="preserve">that this manuscript </w:t>
+      </w:r>
+      <w:r>
+        <w:rPr>
+          <w:rFonts w:ascii="Times New Roman" w:hAnsi="Times New Roman" w:cs="Times New Roman"/>
+        </w:rPr>
+        <w:t xml:space="preserve">aligns well with the mechanism-driven focus of </w:t>
+      </w:r>
+      <w:r>
+        <w:rPr>
+          <w:rFonts w:ascii="Times New Roman" w:hAnsi="Times New Roman" w:cs="Times New Roman"/>
+          <w:i/>
+          <w:iCs/>
+        </w:rPr>
         <w:t>Functional Ecology</w:t>
       </w:r>
       <w:r>
+        <w:rPr>
+          <w:rFonts w:ascii="Times New Roman" w:hAnsi="Times New Roman" w:cs="Times New Roman"/>
+        </w:rPr>
+        <w:t xml:space="preserve"> and will resonate with a diverse audience of invasion ecologists, plant ecophysiologists, and ecosystem ecologists.</w:t>
+      </w:r>
+    </w:p>
+    <w:p>
+      <w:pPr>
+        <w:rPr>
+          <w:rFonts w:ascii="Times New Roman" w:hAnsi="Times New Roman" w:cs="Times New Roman"/>
+        </w:rPr>
+      </w:pPr>
+    </w:p>
+    <w:p>
+      <w:pPr>
+        <w:rPr>
+          <w:rFonts w:ascii="Times New Roman" w:hAnsi="Times New Roman" w:cs="Times New Roman"/>
+        </w:rPr>
+      </w:pPr>
+      <w:r>
+        <w:rPr>
+          <w:rFonts w:ascii="Times New Roman" w:hAnsi="Times New Roman" w:cs="Times New Roman"/>
+        </w:rPr>
+        <w:t xml:space="preserve">Thank you for considering </w:t>
+      </w:r>
+      <w:r>
+        <w:rPr>
+          <w:rFonts w:ascii="Times New Roman" w:hAnsi="Times New Roman" w:cs="Times New Roman"/>
+        </w:rPr>
+        <w:t>our</w:t>
+      </w:r>
+      <w:r>
+        <w:rPr>
+          <w:rFonts w:ascii="Times New Roman" w:hAnsi="Times New Roman" w:cs="Times New Roman"/>
+        </w:rPr>
+        <w:t xml:space="preserve"> submission. We look forward to your feedback and are excited about the opportunity to contribute to </w:t>
+      </w:r>
+      <w:r>
+        <w:rPr>
+          <w:rFonts w:ascii="Times New Roman" w:hAnsi="Times New Roman" w:cs="Times New Roman"/>
+          <w:i/>
+          <w:iCs/>
+        </w:rPr>
+        <w:t>Functional Ecology</w:t>
+      </w:r>
+      <w:r>
+        <w:rPr>
+          <w:rFonts w:ascii="Times New Roman" w:hAnsi="Times New Roman" w:cs="Times New Roman"/>
+        </w:rPr>
         <w:t>.</w:t>
       </w:r>
+    </w:p>
+    <w:p>
+      <w:pPr>
+        <w:pStyle w:val="NormalWeb"/>
+        <w:spacing w:before="0" w:beforeAutospacing="0" w:after="0" w:afterAutospacing="0"/>
+      </w:pPr>
     </w:p>
     <w:p>
       <w:pPr>
@@ -651,6 +1009,100 @@
     </w:sectPr>
   </w:body>
 </w:document>
+</file>
+
+<file path=word/numbering.xml><?xml version="1.0" encoding="utf-8"?>
+<w:numbering xmlns:wpc="http://schemas.microsoft.com/office/word/2010/wordprocessingCanvas" xmlns:cx="http://schemas.microsoft.com/office/drawing/2014/chartex" xmlns:cx1="http://schemas.microsoft.com/office/drawing/2015/9/8/chartex" xmlns:cx2="http://schemas.microsoft.com/office/drawing/2015/10/21/chartex" xmlns:cx3="http://schemas.microsoft.com/office/drawing/2016/5/9/chartex" xmlns:cx4="http://schemas.microsoft.com/office/drawing/2016/5/10/chartex" xmlns:cx5="http://schemas.microsoft.com/office/drawing/2016/5/11/chartex" xmlns:cx6="http://schemas.microsoft.com/office/drawing/2016/5/12/chartex" xmlns:cx7="http://schemas.microsoft.com/office/drawing/2016/5/13/chartex" xmlns:cx8="http://schemas.microsoft.com/office/drawing/2016/5/14/chartex" xmlns:mc="http://schemas.openxmlformats.org/markup-compatibility/2006" xmlns:aink="http://schemas.microsoft.com/office/drawing/2016/ink" xmlns:am3d="http://schemas.microsoft.com/office/drawing/2017/model3d" xmlns:o="urn:schemas-microsoft-com:office:office" xmlns:oel="http://schemas.microsoft.com/office/2019/extlst" xmlns:r="http://schemas.openxmlformats.org/officeDocument/2006/relationships" xmlns:m="http://schemas.openxmlformats.org/officeDocument/2006/math" xmlns:v="urn:schemas-microsoft-com:vml" xmlns:wp14="http://schemas.microsoft.com/office/word/2010/wordprocessingDrawing" xmlns:wp="http://schemas.openxmlformats.org/drawingml/2006/wordprocessingDrawing" xmlns:w10="urn:schemas-microsoft-com:office:word" xmlns:w="http://schemas.openxmlformats.org/wordprocessingml/2006/main" xmlns:w14="http://schemas.microsoft.com/office/word/2010/wordml" xmlns:w15="http://schemas.microsoft.com/office/word/2012/wordml" xmlns:w16cex="http://schemas.microsoft.com/office/word/2018/wordml/cex" xmlns:w16cid="http://schemas.microsoft.com/office/word/2016/wordml/cid" xmlns:w16="http://schemas.microsoft.com/office/word/2018/wordml" xmlns:w16du="http://schemas.microsoft.com/office/word/2023/wordml/word16du" xmlns:w16sdtdh="http://schemas.microsoft.com/office/word/2020/wordml/sdtdatahash" xmlns:w16sdtfl="http://schemas.microsoft.com/office/word/2024/wordml/sdtformatlock" xmlns:w16se="http://schemas.microsoft.com/office/word/2015/wordml/symex" xmlns:wpg="http://schemas.microsoft.com/office/word/2010/wordprocessingGroup" xmlns:wpi="http://schemas.microsoft.com/office/word/2010/wordprocessingInk" xmlns:wne="http://schemas.microsoft.com/office/word/2006/wordml" xmlns:wps="http://schemas.microsoft.com/office/word/2010/wordprocessingShape" mc:Ignorable="w14 w15 w16se w16cid w16 w16cex w16sdtdh w16sdtfl w16du wp14">
+  <w:abstractNum w:abstractNumId="0" w15:restartNumberingAfterBreak="0">
+    <w:nsid w:val="28D6499E"/>
+    <w:multiLevelType w:val="hybridMultilevel"/>
+    <w:tmpl w:val="D7F44806"/>
+    <w:lvl w:ilvl="0" w:tplc="0409000F">
+      <w:start w:val="1"/>
+      <w:numFmt w:val="decimal"/>
+      <w:lvlText w:val="%1."/>
+      <w:lvlJc w:val="left"/>
+      <w:pPr>
+        <w:ind w:left="720" w:hanging="360"/>
+      </w:pPr>
+    </w:lvl>
+    <w:lvl w:ilvl="1" w:tplc="04090019" w:tentative="1">
+      <w:start w:val="1"/>
+      <w:numFmt w:val="lowerLetter"/>
+      <w:lvlText w:val="%2."/>
+      <w:lvlJc w:val="left"/>
+      <w:pPr>
+        <w:ind w:left="1440" w:hanging="360"/>
+      </w:pPr>
+    </w:lvl>
+    <w:lvl w:ilvl="2" w:tplc="0409001B" w:tentative="1">
+      <w:start w:val="1"/>
+      <w:numFmt w:val="lowerRoman"/>
+      <w:lvlText w:val="%3."/>
+      <w:lvlJc w:val="right"/>
+      <w:pPr>
+        <w:ind w:left="2160" w:hanging="180"/>
+      </w:pPr>
+    </w:lvl>
+    <w:lvl w:ilvl="3" w:tplc="0409000F" w:tentative="1">
+      <w:start w:val="1"/>
+      <w:numFmt w:val="decimal"/>
+      <w:lvlText w:val="%4."/>
+      <w:lvlJc w:val="left"/>
+      <w:pPr>
+        <w:ind w:left="2880" w:hanging="360"/>
+      </w:pPr>
+    </w:lvl>
+    <w:lvl w:ilvl="4" w:tplc="04090019" w:tentative="1">
+      <w:start w:val="1"/>
+      <w:numFmt w:val="lowerLetter"/>
+      <w:lvlText w:val="%5."/>
+      <w:lvlJc w:val="left"/>
+      <w:pPr>
+        <w:ind w:left="3600" w:hanging="360"/>
+      </w:pPr>
+    </w:lvl>
+    <w:lvl w:ilvl="5" w:tplc="0409001B" w:tentative="1">
+      <w:start w:val="1"/>
+      <w:numFmt w:val="lowerRoman"/>
+      <w:lvlText w:val="%6."/>
+      <w:lvlJc w:val="right"/>
+      <w:pPr>
+        <w:ind w:left="4320" w:hanging="180"/>
+      </w:pPr>
+    </w:lvl>
+    <w:lvl w:ilvl="6" w:tplc="0409000F" w:tentative="1">
+      <w:start w:val="1"/>
+      <w:numFmt w:val="decimal"/>
+      <w:lvlText w:val="%7."/>
+      <w:lvlJc w:val="left"/>
+      <w:pPr>
+        <w:ind w:left="5040" w:hanging="360"/>
+      </w:pPr>
+    </w:lvl>
+    <w:lvl w:ilvl="7" w:tplc="04090019" w:tentative="1">
+      <w:start w:val="1"/>
+      <w:numFmt w:val="lowerLetter"/>
+      <w:lvlText w:val="%8."/>
+      <w:lvlJc w:val="left"/>
+      <w:pPr>
+        <w:ind w:left="5760" w:hanging="360"/>
+      </w:pPr>
+    </w:lvl>
+    <w:lvl w:ilvl="8" w:tplc="0409001B" w:tentative="1">
+      <w:start w:val="1"/>
+      <w:numFmt w:val="lowerRoman"/>
+      <w:lvlText w:val="%9."/>
+      <w:lvlJc w:val="right"/>
+      <w:pPr>
+        <w:ind w:left="6480" w:hanging="180"/>
+      </w:pPr>
+    </w:lvl>
+  </w:abstractNum>
+  <w:num w:numId="1" w16cid:durableId="2119181148">
+    <w:abstractNumId w:val="0"/>
+  </w:num>
+</w:numbering>
 </file>
 
 <file path=word/styles.xml><?xml version="1.0" encoding="utf-8"?>
@@ -1254,7 +1706,6 @@
   <w:style w:type="character" w:default="1" w:styleId="DefaultParagraphFont">
     <w:name w:val="Default Paragraph Font"/>
     <w:uiPriority w:val="1"/>
-    <w:semiHidden/>
     <w:unhideWhenUsed/>
   </w:style>
   <w:style w:type="table" w:default="1" w:styleId="TableNormal">
@@ -1609,6 +2060,18 @@
     <w:rPr>
       <w:i/>
       <w:iCs/>
+    </w:rPr>
+  </w:style>
+  <w:style w:type="character" w:styleId="UnresolvedMention">
+    <w:name w:val="Unresolved Mention"/>
+    <w:basedOn w:val="DefaultParagraphFont"/>
+    <w:uiPriority w:val="99"/>
+    <w:semiHidden/>
+    <w:unhideWhenUsed/>
+    <w:rsid w:val="00BE0909"/>
+    <w:rPr>
+      <w:color w:val="605E5C"/>
+      <w:shd w:val="clear" w:color="auto" w:fill="E1DFDD"/>
     </w:rPr>
   </w:style>
 </w:styles>

</xml_diff>